<commit_message>
- update non finit doc recettage
</commit_message>
<xml_diff>
--- a/Documentation/recettage_tests.docx
+++ b/Documentation/recettage_tests.docx
@@ -95,18 +95,465 @@
     <w:p>
       <w:r>
         <w:tab/>
-        <w:t>Ce cahier a pour but de lister les exigenc</w:t>
+        <w:t xml:space="preserve">Ce cahier a pour but de lister les </w:t>
       </w:r>
       <w:r>
-        <w:t>es et fonctionnalités du projet sur l’étude de trame GPS.</w:t>
+        <w:t>fonctionnalités</w:t>
+      </w:r>
+      <w:r>
+        <w:t xml:space="preserve"> et les tests</w:t>
+      </w:r>
+      <w:r>
+        <w:t xml:space="preserve"> du projet sur l’étude de trame GPS.</w:t>
       </w:r>
     </w:p>
     <w:p/>
     <w:p/>
     <w:p>
+      <w:pPr>
+        <w:rPr>
+          <w:b/>
+        </w:rPr>
+      </w:pPr>
+      <w:r>
+        <w:rPr>
+          <w:b/>
+        </w:rPr>
+        <w:t>Partie BDD</w:t>
+      </w:r>
+    </w:p>
+    <w:p/>
+    <w:tbl>
+      <w:tblPr>
+        <w:tblStyle w:val="Grilledutableau"/>
+        <w:tblW w:w="0" w:type="auto"/>
+        <w:tblLook w:val="04A0" w:firstRow="1" w:lastRow="0" w:firstColumn="1" w:lastColumn="0" w:noHBand="0" w:noVBand="1"/>
+      </w:tblPr>
+      <w:tblGrid>
+        <w:gridCol w:w="3449"/>
+        <w:gridCol w:w="3599"/>
+        <w:gridCol w:w="3408"/>
+      </w:tblGrid>
+      <w:tr>
+        <w:tc>
+          <w:tcPr>
+            <w:tcW w:w="3449" w:type="dxa"/>
+          </w:tcPr>
+          <w:p>
+            <w:pPr>
+              <w:jc w:val="center"/>
+              <w:rPr>
+                <w:b/>
+              </w:rPr>
+            </w:pPr>
+            <w:r>
+              <w:rPr>
+                <w:b/>
+              </w:rPr>
+              <w:t>Fonctionnalités</w:t>
+            </w:r>
+          </w:p>
+        </w:tc>
+        <w:tc>
+          <w:tcPr>
+            <w:tcW w:w="3599" w:type="dxa"/>
+          </w:tcPr>
+          <w:p>
+            <w:pPr>
+              <w:jc w:val="center"/>
+              <w:rPr>
+                <w:b/>
+              </w:rPr>
+            </w:pPr>
+            <w:r>
+              <w:rPr>
+                <w:b/>
+              </w:rPr>
+              <w:t>Réalisation</w:t>
+            </w:r>
+          </w:p>
+        </w:tc>
+        <w:tc>
+          <w:tcPr>
+            <w:tcW w:w="3408" w:type="dxa"/>
+          </w:tcPr>
+          <w:p>
+            <w:pPr>
+              <w:jc w:val="center"/>
+              <w:rPr>
+                <w:b/>
+              </w:rPr>
+            </w:pPr>
+            <w:r>
+              <w:rPr>
+                <w:b/>
+              </w:rPr>
+              <w:t>Test</w:t>
+            </w:r>
+          </w:p>
+        </w:tc>
+      </w:tr>
+      <w:tr>
+        <w:tc>
+          <w:tcPr>
+            <w:tcW w:w="3449" w:type="dxa"/>
+          </w:tcPr>
+          <w:p/>
+          <w:p>
+            <w:pPr>
+              <w:pStyle w:val="Paragraphedeliste"/>
+              <w:numPr>
+                <w:ilvl w:val="0"/>
+                <w:numId w:val="29"/>
+              </w:numPr>
+            </w:pPr>
+            <w:r>
+              <w:t>Affichage de la page PhpMyAdmin pour se connecter à la BDD</w:t>
+            </w:r>
+          </w:p>
+          <w:p>
+            <w:pPr>
+              <w:pStyle w:val="Paragraphedeliste"/>
+              <w:rPr>
+                <w:b/>
+              </w:rPr>
+            </w:pPr>
+          </w:p>
+        </w:tc>
+        <w:tc>
+          <w:tcPr>
+            <w:tcW w:w="3599" w:type="dxa"/>
+          </w:tcPr>
+          <w:p>
+            <w:pPr>
+              <w:rPr>
+                <w:b/>
+              </w:rPr>
+            </w:pPr>
+          </w:p>
+          <w:p>
+            <w:pPr>
+              <w:pStyle w:val="Paragraphedeliste"/>
+              <w:numPr>
+                <w:ilvl w:val="0"/>
+                <w:numId w:val="29"/>
+              </w:numPr>
+              <w:rPr>
+                <w:b/>
+              </w:rPr>
+            </w:pPr>
+            <w:r>
+              <w:t>Se rendre sur 192.168.64.157</w:t>
+            </w:r>
+            <w:r>
+              <w:t>/phpmyadmin</w:t>
+            </w:r>
+          </w:p>
+        </w:tc>
+        <w:tc>
+          <w:tcPr>
+            <w:tcW w:w="3408" w:type="dxa"/>
+          </w:tcPr>
+          <w:p>
+            <w:pPr>
+              <w:jc w:val="center"/>
+              <w:rPr>
+                <w:b/>
+              </w:rPr>
+            </w:pPr>
+          </w:p>
+          <w:p>
+            <w:pPr>
+              <w:jc w:val="center"/>
+              <w:rPr>
+                <w:b/>
+              </w:rPr>
+            </w:pPr>
+          </w:p>
+          <w:p>
+            <w:pPr>
+              <w:jc w:val="center"/>
+              <w:rPr>
+                <w:b/>
+              </w:rPr>
+            </w:pPr>
+            <w:r>
+              <w:rPr>
+                <w:b/>
+              </w:rPr>
+              <w:t>OK</w:t>
+            </w:r>
+          </w:p>
+        </w:tc>
+      </w:tr>
+      <w:tr>
+        <w:tc>
+          <w:tcPr>
+            <w:tcW w:w="3449" w:type="dxa"/>
+          </w:tcPr>
+          <w:p/>
+          <w:p>
+            <w:pPr>
+              <w:pStyle w:val="Paragraphedeliste"/>
+              <w:numPr>
+                <w:ilvl w:val="0"/>
+                <w:numId w:val="29"/>
+              </w:numPr>
+            </w:pPr>
+            <w:r>
+              <w:t>Connexion à l’espace de PhpMyAdmin pour se rendre sur la BDD</w:t>
+            </w:r>
+          </w:p>
+          <w:p>
+            <w:pPr>
+              <w:pStyle w:val="Paragraphedeliste"/>
+            </w:pPr>
+          </w:p>
+        </w:tc>
+        <w:tc>
+          <w:tcPr>
+            <w:tcW w:w="3599" w:type="dxa"/>
+          </w:tcPr>
+          <w:p>
+            <w:pPr>
+              <w:rPr>
+                <w:b/>
+              </w:rPr>
+            </w:pPr>
+          </w:p>
+          <w:p>
+            <w:pPr>
+              <w:pStyle w:val="Paragraphedeliste"/>
+              <w:numPr>
+                <w:ilvl w:val="0"/>
+                <w:numId w:val="29"/>
+              </w:numPr>
+            </w:pPr>
+            <w:r>
+              <w:t xml:space="preserve">Rentrer le couple login/mdp : </w:t>
+            </w:r>
+          </w:p>
+          <w:p>
+            <w:pPr>
+              <w:pStyle w:val="Paragraphedeliste"/>
+            </w:pPr>
+            <w:r>
+              <w:t>root / root</w:t>
+            </w:r>
+          </w:p>
+          <w:p>
+            <w:pPr>
+              <w:pStyle w:val="Paragraphedeliste"/>
+              <w:rPr>
+                <w:b/>
+              </w:rPr>
+            </w:pPr>
+          </w:p>
+        </w:tc>
+        <w:tc>
+          <w:tcPr>
+            <w:tcW w:w="3408" w:type="dxa"/>
+          </w:tcPr>
+          <w:p>
+            <w:pPr>
+              <w:jc w:val="center"/>
+              <w:rPr>
+                <w:b/>
+              </w:rPr>
+            </w:pPr>
+          </w:p>
+          <w:p>
+            <w:pPr>
+              <w:jc w:val="center"/>
+              <w:rPr>
+                <w:b/>
+              </w:rPr>
+            </w:pPr>
+          </w:p>
+          <w:p>
+            <w:pPr>
+              <w:jc w:val="center"/>
+              <w:rPr>
+                <w:b/>
+              </w:rPr>
+            </w:pPr>
+            <w:r>
+              <w:rPr>
+                <w:b/>
+              </w:rPr>
+              <w:t>OK</w:t>
+            </w:r>
+          </w:p>
+        </w:tc>
+      </w:tr>
+    </w:tbl>
+    <w:p>
       <w:bookmarkStart w:id="0" w:name="_GoBack"/>
       <w:bookmarkEnd w:id="0"/>
     </w:p>
+    <w:p/>
+    <w:p/>
+    <w:p>
+      <w:r>
+        <w:rPr>
+          <w:b/>
+        </w:rPr>
+        <w:t>Partie</w:t>
+      </w:r>
+      <w:r>
+        <w:rPr>
+          <w:b/>
+        </w:rPr>
+        <w:t xml:space="preserve"> Site</w:t>
+      </w:r>
+    </w:p>
+    <w:p/>
+    <w:tbl>
+      <w:tblPr>
+        <w:tblStyle w:val="Grilledutableau"/>
+        <w:tblW w:w="0" w:type="auto"/>
+        <w:tblLook w:val="04A0" w:firstRow="1" w:lastRow="0" w:firstColumn="1" w:lastColumn="0" w:noHBand="0" w:noVBand="1"/>
+      </w:tblPr>
+      <w:tblGrid>
+        <w:gridCol w:w="3485"/>
+        <w:gridCol w:w="3485"/>
+        <w:gridCol w:w="3486"/>
+      </w:tblGrid>
+      <w:tr>
+        <w:tc>
+          <w:tcPr>
+            <w:tcW w:w="3485" w:type="dxa"/>
+          </w:tcPr>
+          <w:p>
+            <w:pPr>
+              <w:jc w:val="center"/>
+              <w:rPr>
+                <w:b/>
+              </w:rPr>
+            </w:pPr>
+            <w:r>
+              <w:rPr>
+                <w:b/>
+              </w:rPr>
+              <w:t>Fonctionnalités</w:t>
+            </w:r>
+          </w:p>
+        </w:tc>
+        <w:tc>
+          <w:tcPr>
+            <w:tcW w:w="3485" w:type="dxa"/>
+          </w:tcPr>
+          <w:p>
+            <w:pPr>
+              <w:jc w:val="center"/>
+              <w:rPr>
+                <w:b/>
+              </w:rPr>
+            </w:pPr>
+            <w:r>
+              <w:rPr>
+                <w:b/>
+              </w:rPr>
+              <w:t>Attendus</w:t>
+            </w:r>
+          </w:p>
+        </w:tc>
+        <w:tc>
+          <w:tcPr>
+            <w:tcW w:w="3486" w:type="dxa"/>
+          </w:tcPr>
+          <w:p>
+            <w:pPr>
+              <w:jc w:val="center"/>
+              <w:rPr>
+                <w:b/>
+              </w:rPr>
+            </w:pPr>
+            <w:r>
+              <w:rPr>
+                <w:b/>
+              </w:rPr>
+              <w:t>Test</w:t>
+            </w:r>
+          </w:p>
+        </w:tc>
+      </w:tr>
+      <w:tr>
+        <w:tc>
+          <w:tcPr>
+            <w:tcW w:w="3485" w:type="dxa"/>
+          </w:tcPr>
+          <w:p/>
+          <w:p>
+            <w:pPr>
+              <w:pStyle w:val="Paragraphedeliste"/>
+              <w:numPr>
+                <w:ilvl w:val="0"/>
+                <w:numId w:val="27"/>
+              </w:numPr>
+            </w:pPr>
+            <w:r>
+              <w:t>Le site peut afficher les coordonnées de la BDD</w:t>
+            </w:r>
+            <w:r>
+              <w:t xml:space="preserve"> sur la map</w:t>
+            </w:r>
+          </w:p>
+          <w:p/>
+        </w:tc>
+        <w:tc>
+          <w:tcPr>
+            <w:tcW w:w="3485" w:type="dxa"/>
+          </w:tcPr>
+          <w:p/>
+          <w:p>
+            <w:pPr>
+              <w:pStyle w:val="Paragraphedeliste"/>
+              <w:numPr>
+                <w:ilvl w:val="0"/>
+                <w:numId w:val="27"/>
+              </w:numPr>
+            </w:pPr>
+            <w:r>
+              <w:t>Lancer le Serveur en C++</w:t>
+            </w:r>
+          </w:p>
+          <w:p>
+            <w:pPr>
+              <w:pStyle w:val="Paragraphedeliste"/>
+              <w:numPr>
+                <w:ilvl w:val="0"/>
+                <w:numId w:val="27"/>
+              </w:numPr>
+            </w:pPr>
+            <w:r>
+              <w:t>Actualiser la page</w:t>
+            </w:r>
+          </w:p>
+        </w:tc>
+        <w:tc>
+          <w:tcPr>
+            <w:tcW w:w="3486" w:type="dxa"/>
+          </w:tcPr>
+          <w:p/>
+          <w:p/>
+          <w:p>
+            <w:pPr>
+              <w:jc w:val="center"/>
+              <w:rPr>
+                <w:b/>
+              </w:rPr>
+            </w:pPr>
+            <w:r>
+              <w:rPr>
+                <w:b/>
+              </w:rPr>
+              <w:t>OK</w:t>
+            </w:r>
+          </w:p>
+        </w:tc>
+      </w:tr>
+    </w:tbl>
     <w:p/>
     <w:sectPr>
       <w:pgSz w:w="11906" w:h="16838" w:code="9"/>
@@ -612,6 +1059,119 @@
     </w:lvl>
   </w:abstractNum>
   <w:abstractNum w:abstractNumId="13" w15:restartNumberingAfterBreak="0">
+    <w:nsid w:val="12E2199A"/>
+    <w:multiLevelType w:val="hybridMultilevel"/>
+    <w:tmpl w:val="78AE390A"/>
+    <w:lvl w:ilvl="0" w:tplc="5D6C500E">
+      <w:numFmt w:val="bullet"/>
+      <w:lvlText w:val="-"/>
+      <w:lvlJc w:val="left"/>
+      <w:pPr>
+        <w:ind w:left="720" w:hanging="360"/>
+      </w:pPr>
+      <w:rPr>
+        <w:rFonts w:ascii="Calibri" w:eastAsiaTheme="minorHAnsi" w:hAnsi="Calibri" w:cs="Calibri" w:hint="default"/>
+        <w:b w:val="0"/>
+      </w:rPr>
+    </w:lvl>
+    <w:lvl w:ilvl="1" w:tplc="040C0003" w:tentative="1">
+      <w:start w:val="1"/>
+      <w:numFmt w:val="bullet"/>
+      <w:lvlText w:val="o"/>
+      <w:lvlJc w:val="left"/>
+      <w:pPr>
+        <w:ind w:left="1440" w:hanging="360"/>
+      </w:pPr>
+      <w:rPr>
+        <w:rFonts w:ascii="Courier New" w:hAnsi="Courier New" w:cs="Courier New" w:hint="default"/>
+      </w:rPr>
+    </w:lvl>
+    <w:lvl w:ilvl="2" w:tplc="040C0005" w:tentative="1">
+      <w:start w:val="1"/>
+      <w:numFmt w:val="bullet"/>
+      <w:lvlText w:val=""/>
+      <w:lvlJc w:val="left"/>
+      <w:pPr>
+        <w:ind w:left="2160" w:hanging="360"/>
+      </w:pPr>
+      <w:rPr>
+        <w:rFonts w:ascii="Wingdings" w:hAnsi="Wingdings" w:hint="default"/>
+      </w:rPr>
+    </w:lvl>
+    <w:lvl w:ilvl="3" w:tplc="040C0001" w:tentative="1">
+      <w:start w:val="1"/>
+      <w:numFmt w:val="bullet"/>
+      <w:lvlText w:val=""/>
+      <w:lvlJc w:val="left"/>
+      <w:pPr>
+        <w:ind w:left="2880" w:hanging="360"/>
+      </w:pPr>
+      <w:rPr>
+        <w:rFonts w:ascii="Symbol" w:hAnsi="Symbol" w:hint="default"/>
+      </w:rPr>
+    </w:lvl>
+    <w:lvl w:ilvl="4" w:tplc="040C0003" w:tentative="1">
+      <w:start w:val="1"/>
+      <w:numFmt w:val="bullet"/>
+      <w:lvlText w:val="o"/>
+      <w:lvlJc w:val="left"/>
+      <w:pPr>
+        <w:ind w:left="3600" w:hanging="360"/>
+      </w:pPr>
+      <w:rPr>
+        <w:rFonts w:ascii="Courier New" w:hAnsi="Courier New" w:cs="Courier New" w:hint="default"/>
+      </w:rPr>
+    </w:lvl>
+    <w:lvl w:ilvl="5" w:tplc="040C0005" w:tentative="1">
+      <w:start w:val="1"/>
+      <w:numFmt w:val="bullet"/>
+      <w:lvlText w:val=""/>
+      <w:lvlJc w:val="left"/>
+      <w:pPr>
+        <w:ind w:left="4320" w:hanging="360"/>
+      </w:pPr>
+      <w:rPr>
+        <w:rFonts w:ascii="Wingdings" w:hAnsi="Wingdings" w:hint="default"/>
+      </w:rPr>
+    </w:lvl>
+    <w:lvl w:ilvl="6" w:tplc="040C0001" w:tentative="1">
+      <w:start w:val="1"/>
+      <w:numFmt w:val="bullet"/>
+      <w:lvlText w:val=""/>
+      <w:lvlJc w:val="left"/>
+      <w:pPr>
+        <w:ind w:left="5040" w:hanging="360"/>
+      </w:pPr>
+      <w:rPr>
+        <w:rFonts w:ascii="Symbol" w:hAnsi="Symbol" w:hint="default"/>
+      </w:rPr>
+    </w:lvl>
+    <w:lvl w:ilvl="7" w:tplc="040C0003" w:tentative="1">
+      <w:start w:val="1"/>
+      <w:numFmt w:val="bullet"/>
+      <w:lvlText w:val="o"/>
+      <w:lvlJc w:val="left"/>
+      <w:pPr>
+        <w:ind w:left="5760" w:hanging="360"/>
+      </w:pPr>
+      <w:rPr>
+        <w:rFonts w:ascii="Courier New" w:hAnsi="Courier New" w:cs="Courier New" w:hint="default"/>
+      </w:rPr>
+    </w:lvl>
+    <w:lvl w:ilvl="8" w:tplc="040C0005" w:tentative="1">
+      <w:start w:val="1"/>
+      <w:numFmt w:val="bullet"/>
+      <w:lvlText w:val=""/>
+      <w:lvlJc w:val="left"/>
+      <w:pPr>
+        <w:ind w:left="6480" w:hanging="360"/>
+      </w:pPr>
+      <w:rPr>
+        <w:rFonts w:ascii="Wingdings" w:hAnsi="Wingdings" w:hint="default"/>
+      </w:rPr>
+    </w:lvl>
+  </w:abstractNum>
+  <w:abstractNum w:abstractNumId="14" w15:restartNumberingAfterBreak="0">
     <w:nsid w:val="15C5697B"/>
     <w:multiLevelType w:val="multilevel"/>
     <w:tmpl w:val="0409001D"/>
@@ -697,7 +1257,7 @@
       </w:pPr>
     </w:lvl>
   </w:abstractNum>
-  <w:abstractNum w:abstractNumId="14" w15:restartNumberingAfterBreak="0">
+  <w:abstractNum w:abstractNumId="15" w15:restartNumberingAfterBreak="0">
     <w:nsid w:val="298929E5"/>
     <w:multiLevelType w:val="multilevel"/>
     <w:tmpl w:val="0409001F"/>
@@ -783,7 +1343,7 @@
       </w:pPr>
     </w:lvl>
   </w:abstractNum>
-  <w:abstractNum w:abstractNumId="15" w15:restartNumberingAfterBreak="0">
+  <w:abstractNum w:abstractNumId="16" w15:restartNumberingAfterBreak="0">
     <w:nsid w:val="2EDE304E"/>
     <w:multiLevelType w:val="multilevel"/>
     <w:tmpl w:val="0409001D"/>
@@ -869,7 +1429,7 @@
       </w:pPr>
     </w:lvl>
   </w:abstractNum>
-  <w:abstractNum w:abstractNumId="16" w15:restartNumberingAfterBreak="0">
+  <w:abstractNum w:abstractNumId="17" w15:restartNumberingAfterBreak="0">
     <w:nsid w:val="3AEB0273"/>
     <w:multiLevelType w:val="multilevel"/>
     <w:tmpl w:val="526206A0"/>
@@ -956,7 +1516,120 @@
       </w:pPr>
     </w:lvl>
   </w:abstractNum>
-  <w:abstractNum w:abstractNumId="17" w15:restartNumberingAfterBreak="0">
+  <w:abstractNum w:abstractNumId="18" w15:restartNumberingAfterBreak="0">
+    <w:nsid w:val="3D745745"/>
+    <w:multiLevelType w:val="hybridMultilevel"/>
+    <w:tmpl w:val="9740DB12"/>
+    <w:lvl w:ilvl="0" w:tplc="0F243E40">
+      <w:numFmt w:val="bullet"/>
+      <w:lvlText w:val="-"/>
+      <w:lvlJc w:val="left"/>
+      <w:pPr>
+        <w:ind w:left="720" w:hanging="360"/>
+      </w:pPr>
+      <w:rPr>
+        <w:rFonts w:ascii="Calibri" w:eastAsiaTheme="minorHAnsi" w:hAnsi="Calibri" w:cs="Calibri" w:hint="default"/>
+        <w:b w:val="0"/>
+      </w:rPr>
+    </w:lvl>
+    <w:lvl w:ilvl="1" w:tplc="040C0003" w:tentative="1">
+      <w:start w:val="1"/>
+      <w:numFmt w:val="bullet"/>
+      <w:lvlText w:val="o"/>
+      <w:lvlJc w:val="left"/>
+      <w:pPr>
+        <w:ind w:left="1440" w:hanging="360"/>
+      </w:pPr>
+      <w:rPr>
+        <w:rFonts w:ascii="Courier New" w:hAnsi="Courier New" w:cs="Courier New" w:hint="default"/>
+      </w:rPr>
+    </w:lvl>
+    <w:lvl w:ilvl="2" w:tplc="040C0005" w:tentative="1">
+      <w:start w:val="1"/>
+      <w:numFmt w:val="bullet"/>
+      <w:lvlText w:val=""/>
+      <w:lvlJc w:val="left"/>
+      <w:pPr>
+        <w:ind w:left="2160" w:hanging="360"/>
+      </w:pPr>
+      <w:rPr>
+        <w:rFonts w:ascii="Wingdings" w:hAnsi="Wingdings" w:hint="default"/>
+      </w:rPr>
+    </w:lvl>
+    <w:lvl w:ilvl="3" w:tplc="040C0001" w:tentative="1">
+      <w:start w:val="1"/>
+      <w:numFmt w:val="bullet"/>
+      <w:lvlText w:val=""/>
+      <w:lvlJc w:val="left"/>
+      <w:pPr>
+        <w:ind w:left="2880" w:hanging="360"/>
+      </w:pPr>
+      <w:rPr>
+        <w:rFonts w:ascii="Symbol" w:hAnsi="Symbol" w:hint="default"/>
+      </w:rPr>
+    </w:lvl>
+    <w:lvl w:ilvl="4" w:tplc="040C0003" w:tentative="1">
+      <w:start w:val="1"/>
+      <w:numFmt w:val="bullet"/>
+      <w:lvlText w:val="o"/>
+      <w:lvlJc w:val="left"/>
+      <w:pPr>
+        <w:ind w:left="3600" w:hanging="360"/>
+      </w:pPr>
+      <w:rPr>
+        <w:rFonts w:ascii="Courier New" w:hAnsi="Courier New" w:cs="Courier New" w:hint="default"/>
+      </w:rPr>
+    </w:lvl>
+    <w:lvl w:ilvl="5" w:tplc="040C0005" w:tentative="1">
+      <w:start w:val="1"/>
+      <w:numFmt w:val="bullet"/>
+      <w:lvlText w:val=""/>
+      <w:lvlJc w:val="left"/>
+      <w:pPr>
+        <w:ind w:left="4320" w:hanging="360"/>
+      </w:pPr>
+      <w:rPr>
+        <w:rFonts w:ascii="Wingdings" w:hAnsi="Wingdings" w:hint="default"/>
+      </w:rPr>
+    </w:lvl>
+    <w:lvl w:ilvl="6" w:tplc="040C0001" w:tentative="1">
+      <w:start w:val="1"/>
+      <w:numFmt w:val="bullet"/>
+      <w:lvlText w:val=""/>
+      <w:lvlJc w:val="left"/>
+      <w:pPr>
+        <w:ind w:left="5040" w:hanging="360"/>
+      </w:pPr>
+      <w:rPr>
+        <w:rFonts w:ascii="Symbol" w:hAnsi="Symbol" w:hint="default"/>
+      </w:rPr>
+    </w:lvl>
+    <w:lvl w:ilvl="7" w:tplc="040C0003" w:tentative="1">
+      <w:start w:val="1"/>
+      <w:numFmt w:val="bullet"/>
+      <w:lvlText w:val="o"/>
+      <w:lvlJc w:val="left"/>
+      <w:pPr>
+        <w:ind w:left="5760" w:hanging="360"/>
+      </w:pPr>
+      <w:rPr>
+        <w:rFonts w:ascii="Courier New" w:hAnsi="Courier New" w:cs="Courier New" w:hint="default"/>
+      </w:rPr>
+    </w:lvl>
+    <w:lvl w:ilvl="8" w:tplc="040C0005" w:tentative="1">
+      <w:start w:val="1"/>
+      <w:numFmt w:val="bullet"/>
+      <w:lvlText w:val=""/>
+      <w:lvlJc w:val="left"/>
+      <w:pPr>
+        <w:ind w:left="6480" w:hanging="360"/>
+      </w:pPr>
+      <w:rPr>
+        <w:rFonts w:ascii="Wingdings" w:hAnsi="Wingdings" w:hint="default"/>
+      </w:rPr>
+    </w:lvl>
+  </w:abstractNum>
+  <w:abstractNum w:abstractNumId="19" w15:restartNumberingAfterBreak="0">
     <w:nsid w:val="43F8503E"/>
     <w:multiLevelType w:val="multilevel"/>
     <w:tmpl w:val="0409001F"/>
@@ -1042,7 +1715,119 @@
       </w:pPr>
     </w:lvl>
   </w:abstractNum>
-  <w:abstractNum w:abstractNumId="18" w15:restartNumberingAfterBreak="0">
+  <w:abstractNum w:abstractNumId="20" w15:restartNumberingAfterBreak="0">
+    <w:nsid w:val="47E84B72"/>
+    <w:multiLevelType w:val="hybridMultilevel"/>
+    <w:tmpl w:val="B504FB44"/>
+    <w:lvl w:ilvl="0" w:tplc="E9A02D2E">
+      <w:numFmt w:val="bullet"/>
+      <w:lvlText w:val="-"/>
+      <w:lvlJc w:val="left"/>
+      <w:pPr>
+        <w:ind w:left="720" w:hanging="360"/>
+      </w:pPr>
+      <w:rPr>
+        <w:rFonts w:ascii="Calibri" w:eastAsiaTheme="minorHAnsi" w:hAnsi="Calibri" w:cs="Calibri" w:hint="default"/>
+      </w:rPr>
+    </w:lvl>
+    <w:lvl w:ilvl="1" w:tplc="040C0003" w:tentative="1">
+      <w:start w:val="1"/>
+      <w:numFmt w:val="bullet"/>
+      <w:lvlText w:val="o"/>
+      <w:lvlJc w:val="left"/>
+      <w:pPr>
+        <w:ind w:left="1440" w:hanging="360"/>
+      </w:pPr>
+      <w:rPr>
+        <w:rFonts w:ascii="Courier New" w:hAnsi="Courier New" w:cs="Courier New" w:hint="default"/>
+      </w:rPr>
+    </w:lvl>
+    <w:lvl w:ilvl="2" w:tplc="040C0005" w:tentative="1">
+      <w:start w:val="1"/>
+      <w:numFmt w:val="bullet"/>
+      <w:lvlText w:val=""/>
+      <w:lvlJc w:val="left"/>
+      <w:pPr>
+        <w:ind w:left="2160" w:hanging="360"/>
+      </w:pPr>
+      <w:rPr>
+        <w:rFonts w:ascii="Wingdings" w:hAnsi="Wingdings" w:hint="default"/>
+      </w:rPr>
+    </w:lvl>
+    <w:lvl w:ilvl="3" w:tplc="040C0001" w:tentative="1">
+      <w:start w:val="1"/>
+      <w:numFmt w:val="bullet"/>
+      <w:lvlText w:val=""/>
+      <w:lvlJc w:val="left"/>
+      <w:pPr>
+        <w:ind w:left="2880" w:hanging="360"/>
+      </w:pPr>
+      <w:rPr>
+        <w:rFonts w:ascii="Symbol" w:hAnsi="Symbol" w:hint="default"/>
+      </w:rPr>
+    </w:lvl>
+    <w:lvl w:ilvl="4" w:tplc="040C0003" w:tentative="1">
+      <w:start w:val="1"/>
+      <w:numFmt w:val="bullet"/>
+      <w:lvlText w:val="o"/>
+      <w:lvlJc w:val="left"/>
+      <w:pPr>
+        <w:ind w:left="3600" w:hanging="360"/>
+      </w:pPr>
+      <w:rPr>
+        <w:rFonts w:ascii="Courier New" w:hAnsi="Courier New" w:cs="Courier New" w:hint="default"/>
+      </w:rPr>
+    </w:lvl>
+    <w:lvl w:ilvl="5" w:tplc="040C0005" w:tentative="1">
+      <w:start w:val="1"/>
+      <w:numFmt w:val="bullet"/>
+      <w:lvlText w:val=""/>
+      <w:lvlJc w:val="left"/>
+      <w:pPr>
+        <w:ind w:left="4320" w:hanging="360"/>
+      </w:pPr>
+      <w:rPr>
+        <w:rFonts w:ascii="Wingdings" w:hAnsi="Wingdings" w:hint="default"/>
+      </w:rPr>
+    </w:lvl>
+    <w:lvl w:ilvl="6" w:tplc="040C0001" w:tentative="1">
+      <w:start w:val="1"/>
+      <w:numFmt w:val="bullet"/>
+      <w:lvlText w:val=""/>
+      <w:lvlJc w:val="left"/>
+      <w:pPr>
+        <w:ind w:left="5040" w:hanging="360"/>
+      </w:pPr>
+      <w:rPr>
+        <w:rFonts w:ascii="Symbol" w:hAnsi="Symbol" w:hint="default"/>
+      </w:rPr>
+    </w:lvl>
+    <w:lvl w:ilvl="7" w:tplc="040C0003" w:tentative="1">
+      <w:start w:val="1"/>
+      <w:numFmt w:val="bullet"/>
+      <w:lvlText w:val="o"/>
+      <w:lvlJc w:val="left"/>
+      <w:pPr>
+        <w:ind w:left="5760" w:hanging="360"/>
+      </w:pPr>
+      <w:rPr>
+        <w:rFonts w:ascii="Courier New" w:hAnsi="Courier New" w:cs="Courier New" w:hint="default"/>
+      </w:rPr>
+    </w:lvl>
+    <w:lvl w:ilvl="8" w:tplc="040C0005" w:tentative="1">
+      <w:start w:val="1"/>
+      <w:numFmt w:val="bullet"/>
+      <w:lvlText w:val=""/>
+      <w:lvlJc w:val="left"/>
+      <w:pPr>
+        <w:ind w:left="6480" w:hanging="360"/>
+      </w:pPr>
+      <w:rPr>
+        <w:rFonts w:ascii="Wingdings" w:hAnsi="Wingdings" w:hint="default"/>
+      </w:rPr>
+    </w:lvl>
+  </w:abstractNum>
+  <w:abstractNum w:abstractNumId="21" w15:restartNumberingAfterBreak="0">
     <w:nsid w:val="484C4F29"/>
     <w:multiLevelType w:val="multilevel"/>
     <w:tmpl w:val="D8061F64"/>
@@ -1129,7 +1914,7 @@
       </w:pPr>
     </w:lvl>
   </w:abstractNum>
-  <w:abstractNum w:abstractNumId="19" w15:restartNumberingAfterBreak="0">
+  <w:abstractNum w:abstractNumId="22" w15:restartNumberingAfterBreak="0">
     <w:nsid w:val="540D3294"/>
     <w:multiLevelType w:val="multilevel"/>
     <w:tmpl w:val="0409001D"/>
@@ -1219,7 +2004,7 @@
       </w:pPr>
     </w:lvl>
   </w:abstractNum>
-  <w:abstractNum w:abstractNumId="20" w15:restartNumberingAfterBreak="0">
+  <w:abstractNum w:abstractNumId="23" w15:restartNumberingAfterBreak="0">
     <w:nsid w:val="59350CFB"/>
     <w:multiLevelType w:val="multilevel"/>
     <w:tmpl w:val="9DF09F08"/>
@@ -1306,7 +2091,7 @@
       </w:pPr>
     </w:lvl>
   </w:abstractNum>
-  <w:abstractNum w:abstractNumId="21" w15:restartNumberingAfterBreak="0">
+  <w:abstractNum w:abstractNumId="24" w15:restartNumberingAfterBreak="0">
     <w:nsid w:val="5DEC6B47"/>
     <w:multiLevelType w:val="multilevel"/>
     <w:tmpl w:val="604E1C0A"/>
@@ -1393,7 +2178,7 @@
       </w:pPr>
     </w:lvl>
   </w:abstractNum>
-  <w:abstractNum w:abstractNumId="22" w15:restartNumberingAfterBreak="0">
+  <w:abstractNum w:abstractNumId="25" w15:restartNumberingAfterBreak="0">
     <w:nsid w:val="63B86873"/>
     <w:multiLevelType w:val="multilevel"/>
     <w:tmpl w:val="0409001F"/>
@@ -1483,7 +2268,7 @@
       </w:pPr>
     </w:lvl>
   </w:abstractNum>
-  <w:abstractNum w:abstractNumId="23" w15:restartNumberingAfterBreak="0">
+  <w:abstractNum w:abstractNumId="26" w15:restartNumberingAfterBreak="0">
     <w:nsid w:val="6E9514D7"/>
     <w:multiLevelType w:val="multilevel"/>
     <w:tmpl w:val="0409001F"/>
@@ -1569,7 +2354,7 @@
       </w:pPr>
     </w:lvl>
   </w:abstractNum>
-  <w:abstractNum w:abstractNumId="24" w15:restartNumberingAfterBreak="0">
+  <w:abstractNum w:abstractNumId="27" w15:restartNumberingAfterBreak="0">
     <w:nsid w:val="70542160"/>
     <w:multiLevelType w:val="multilevel"/>
     <w:tmpl w:val="04090023"/>
@@ -1660,7 +2445,7 @@
       </w:pPr>
     </w:lvl>
   </w:abstractNum>
-  <w:abstractNum w:abstractNumId="25" w15:restartNumberingAfterBreak="0">
+  <w:abstractNum w:abstractNumId="28" w15:restartNumberingAfterBreak="0">
     <w:nsid w:val="7D8C2C6D"/>
     <w:multiLevelType w:val="multilevel"/>
     <w:tmpl w:val="04090023"/>
@@ -1748,7 +2533,7 @@
     </w:lvl>
   </w:abstractNum>
   <w:num w:numId="1">
-    <w:abstractNumId w:val="20"/>
+    <w:abstractNumId w:val="23"/>
   </w:num>
   <w:num w:numId="2">
     <w:abstractNumId w:val="12"/>
@@ -1757,16 +2542,16 @@
     <w:abstractNumId w:val="10"/>
   </w:num>
   <w:num w:numId="4">
-    <w:abstractNumId w:val="23"/>
+    <w:abstractNumId w:val="26"/>
   </w:num>
   <w:num w:numId="5">
-    <w:abstractNumId w:val="13"/>
+    <w:abstractNumId w:val="14"/>
   </w:num>
   <w:num w:numId="6">
-    <w:abstractNumId w:val="16"/>
+    <w:abstractNumId w:val="17"/>
   </w:num>
   <w:num w:numId="7">
-    <w:abstractNumId w:val="18"/>
+    <w:abstractNumId w:val="21"/>
   </w:num>
   <w:num w:numId="8">
     <w:abstractNumId w:val="9"/>
@@ -1799,31 +2584,40 @@
     <w:abstractNumId w:val="0"/>
   </w:num>
   <w:num w:numId="18">
-    <w:abstractNumId w:val="14"/>
+    <w:abstractNumId w:val="15"/>
   </w:num>
   <w:num w:numId="19">
-    <w:abstractNumId w:val="15"/>
+    <w:abstractNumId w:val="16"/>
   </w:num>
   <w:num w:numId="20">
-    <w:abstractNumId w:val="21"/>
+    <w:abstractNumId w:val="24"/>
   </w:num>
   <w:num w:numId="21">
-    <w:abstractNumId w:val="17"/>
+    <w:abstractNumId w:val="19"/>
   </w:num>
   <w:num w:numId="22">
     <w:abstractNumId w:val="11"/>
   </w:num>
   <w:num w:numId="23">
+    <w:abstractNumId w:val="28"/>
+  </w:num>
+  <w:num w:numId="24">
     <w:abstractNumId w:val="25"/>
   </w:num>
-  <w:num w:numId="24">
+  <w:num w:numId="25">
     <w:abstractNumId w:val="22"/>
   </w:num>
-  <w:num w:numId="25">
-    <w:abstractNumId w:val="19"/>
+  <w:num w:numId="26">
+    <w:abstractNumId w:val="27"/>
   </w:num>
-  <w:num w:numId="26">
-    <w:abstractNumId w:val="24"/>
+  <w:num w:numId="27">
+    <w:abstractNumId w:val="20"/>
+  </w:num>
+  <w:num w:numId="28">
+    <w:abstractNumId w:val="18"/>
+  </w:num>
+  <w:num w:numId="29">
+    <w:abstractNumId w:val="13"/>
   </w:num>
 </w:numbering>
 </file>
@@ -9573,7 +10367,6 @@
     <w:name w:val="List Paragraph"/>
     <w:basedOn w:val="Normal"/>
     <w:uiPriority w:val="34"/>
-    <w:semiHidden/>
     <w:unhideWhenUsed/>
     <w:qFormat/>
     <w:rsid w:val="00D45B5A"/>
@@ -26806,142 +27599,6 @@
 </file>
 
 <file path=customXml/item1.xml><?xml version="1.0" encoding="utf-8"?>
-<p:properties xmlns:p="http://schemas.microsoft.com/office/2006/metadata/properties" xmlns:xsi="http://www.w3.org/2001/XMLSchema-instance" xmlns:pc="http://schemas.microsoft.com/office/infopath/2007/PartnerControls">
-  <documentManagement>
-    <LocLastLocAttemptVersionTypeLookup xmlns="4873beb7-5857-4685-be1f-d57550cc96cc" xsi:nil="true"/>
-    <MarketSpecific xmlns="4873beb7-5857-4685-be1f-d57550cc96cc">false</MarketSpecific>
-    <ApprovalStatus xmlns="4873beb7-5857-4685-be1f-d57550cc96cc">InProgress</ApprovalStatus>
-    <LocComments xmlns="4873beb7-5857-4685-be1f-d57550cc96cc" xsi:nil="true"/>
-    <DirectSourceMarket xmlns="4873beb7-5857-4685-be1f-d57550cc96cc" xsi:nil="true"/>
-    <LocPublishedLinkedAssetsLookup xmlns="4873beb7-5857-4685-be1f-d57550cc96cc" xsi:nil="true"/>
-    <ThumbnailAssetId xmlns="4873beb7-5857-4685-be1f-d57550cc96cc" xsi:nil="true"/>
-    <PrimaryImageGen xmlns="4873beb7-5857-4685-be1f-d57550cc96cc">true</PrimaryImageGen>
-    <LegacyData xmlns="4873beb7-5857-4685-be1f-d57550cc96cc" xsi:nil="true"/>
-    <LocNewPublishedVersionLookup xmlns="4873beb7-5857-4685-be1f-d57550cc96cc" xsi:nil="true"/>
-    <NumericId xmlns="4873beb7-5857-4685-be1f-d57550cc96cc">102787001</NumericId>
-    <TPFriendlyName xmlns="4873beb7-5857-4685-be1f-d57550cc96cc" xsi:nil="true"/>
-    <LocOverallPublishStatusLookup xmlns="4873beb7-5857-4685-be1f-d57550cc96cc" xsi:nil="true"/>
-    <LocRecommendedHandoff xmlns="4873beb7-5857-4685-be1f-d57550cc96cc" xsi:nil="true"/>
-    <BlockPublish xmlns="4873beb7-5857-4685-be1f-d57550cc96cc">false</BlockPublish>
-    <BusinessGroup xmlns="4873beb7-5857-4685-be1f-d57550cc96cc" xsi:nil="true"/>
-    <OpenTemplate xmlns="4873beb7-5857-4685-be1f-d57550cc96cc">true</OpenTemplate>
-    <SourceTitle xmlns="4873beb7-5857-4685-be1f-d57550cc96cc" xsi:nil="true"/>
-    <LocOverallLocStatusLookup xmlns="4873beb7-5857-4685-be1f-d57550cc96cc" xsi:nil="true"/>
-    <APEditor xmlns="4873beb7-5857-4685-be1f-d57550cc96cc">
-      <UserInfo>
-        <DisplayName/>
-        <AccountId xsi:nil="true"/>
-        <AccountType/>
-      </UserInfo>
-    </APEditor>
-    <UALocComments xmlns="4873beb7-5857-4685-be1f-d57550cc96cc" xsi:nil="true"/>
-    <IntlLangReviewDate xmlns="4873beb7-5857-4685-be1f-d57550cc96cc" xsi:nil="true"/>
-    <PublishStatusLookup xmlns="4873beb7-5857-4685-be1f-d57550cc96cc">
-      <Value>1343188</Value>
-    </PublishStatusLookup>
-    <ParentAssetId xmlns="4873beb7-5857-4685-be1f-d57550cc96cc" xsi:nil="true"/>
-    <FeatureTagsTaxHTField0 xmlns="4873beb7-5857-4685-be1f-d57550cc96cc">
-      <Terms xmlns="http://schemas.microsoft.com/office/infopath/2007/PartnerControls"/>
-    </FeatureTagsTaxHTField0>
-    <MachineTranslated xmlns="4873beb7-5857-4685-be1f-d57550cc96cc">false</MachineTranslated>
-    <Providers xmlns="4873beb7-5857-4685-be1f-d57550cc96cc" xsi:nil="true"/>
-    <OriginalSourceMarket xmlns="4873beb7-5857-4685-be1f-d57550cc96cc" xsi:nil="true"/>
-    <APDescription xmlns="4873beb7-5857-4685-be1f-d57550cc96cc" xsi:nil="true"/>
-    <ContentItem xmlns="4873beb7-5857-4685-be1f-d57550cc96cc" xsi:nil="true"/>
-    <ClipArtFilename xmlns="4873beb7-5857-4685-be1f-d57550cc96cc" xsi:nil="true"/>
-    <TPInstallLocation xmlns="4873beb7-5857-4685-be1f-d57550cc96cc" xsi:nil="true"/>
-    <TimesCloned xmlns="4873beb7-5857-4685-be1f-d57550cc96cc" xsi:nil="true"/>
-    <PublishTargets xmlns="4873beb7-5857-4685-be1f-d57550cc96cc">OfficeOnlineVNext</PublishTargets>
-    <AcquiredFrom xmlns="4873beb7-5857-4685-be1f-d57550cc96cc">Internal MS</AcquiredFrom>
-    <AssetStart xmlns="4873beb7-5857-4685-be1f-d57550cc96cc">2011-11-23T17:29:00+00:00</AssetStart>
-    <FriendlyTitle xmlns="4873beb7-5857-4685-be1f-d57550cc96cc" xsi:nil="true"/>
-    <Provider xmlns="4873beb7-5857-4685-be1f-d57550cc96cc" xsi:nil="true"/>
-    <LastHandOff xmlns="4873beb7-5857-4685-be1f-d57550cc96cc" xsi:nil="true"/>
-    <TPClientViewer xmlns="4873beb7-5857-4685-be1f-d57550cc96cc" xsi:nil="true"/>
-    <TemplateStatus xmlns="4873beb7-5857-4685-be1f-d57550cc96cc">Complete</TemplateStatus>
-    <Downloads xmlns="4873beb7-5857-4685-be1f-d57550cc96cc">0</Downloads>
-    <OOCacheId xmlns="4873beb7-5857-4685-be1f-d57550cc96cc" xsi:nil="true"/>
-    <IsDeleted xmlns="4873beb7-5857-4685-be1f-d57550cc96cc">false</IsDeleted>
-    <LocPublishedDependentAssetsLookup xmlns="4873beb7-5857-4685-be1f-d57550cc96cc" xsi:nil="true"/>
-    <AssetExpire xmlns="4873beb7-5857-4685-be1f-d57550cc96cc">2029-05-12T07:00:00+00:00</AssetExpire>
-    <CSXSubmissionMarket xmlns="4873beb7-5857-4685-be1f-d57550cc96cc" xsi:nil="true"/>
-    <DSATActionTaken xmlns="4873beb7-5857-4685-be1f-d57550cc96cc" xsi:nil="true"/>
-    <SubmitterId xmlns="4873beb7-5857-4685-be1f-d57550cc96cc" xsi:nil="true"/>
-    <EditorialTags xmlns="4873beb7-5857-4685-be1f-d57550cc96cc" xsi:nil="true"/>
-    <TPExecutable xmlns="4873beb7-5857-4685-be1f-d57550cc96cc" xsi:nil="true"/>
-    <CSXSubmissionDate xmlns="4873beb7-5857-4685-be1f-d57550cc96cc" xsi:nil="true"/>
-    <CSXUpdate xmlns="4873beb7-5857-4685-be1f-d57550cc96cc">false</CSXUpdate>
-    <AssetType xmlns="4873beb7-5857-4685-be1f-d57550cc96cc">TP</AssetType>
-    <ApprovalLog xmlns="4873beb7-5857-4685-be1f-d57550cc96cc" xsi:nil="true"/>
-    <BugNumber xmlns="4873beb7-5857-4685-be1f-d57550cc96cc" xsi:nil="true"/>
-    <OriginAsset xmlns="4873beb7-5857-4685-be1f-d57550cc96cc" xsi:nil="true"/>
-    <TPComponent xmlns="4873beb7-5857-4685-be1f-d57550cc96cc" xsi:nil="true"/>
-    <Milestone xmlns="4873beb7-5857-4685-be1f-d57550cc96cc" xsi:nil="true"/>
-    <RecommendationsModifier xmlns="4873beb7-5857-4685-be1f-d57550cc96cc" xsi:nil="true"/>
-    <AssetId xmlns="4873beb7-5857-4685-be1f-d57550cc96cc">TP102787001</AssetId>
-    <PolicheckWords xmlns="4873beb7-5857-4685-be1f-d57550cc96cc" xsi:nil="true"/>
-    <TPLaunchHelpLink xmlns="4873beb7-5857-4685-be1f-d57550cc96cc" xsi:nil="true"/>
-    <IntlLocPriority xmlns="4873beb7-5857-4685-be1f-d57550cc96cc" xsi:nil="true"/>
-    <TPApplication xmlns="4873beb7-5857-4685-be1f-d57550cc96cc" xsi:nil="true"/>
-    <IntlLangReviewer xmlns="4873beb7-5857-4685-be1f-d57550cc96cc" xsi:nil="true"/>
-    <HandoffToMSDN xmlns="4873beb7-5857-4685-be1f-d57550cc96cc" xsi:nil="true"/>
-    <PlannedPubDate xmlns="4873beb7-5857-4685-be1f-d57550cc96cc" xsi:nil="true"/>
-    <CrawlForDependencies xmlns="4873beb7-5857-4685-be1f-d57550cc96cc">false</CrawlForDependencies>
-    <LocLastLocAttemptVersionLookup xmlns="4873beb7-5857-4685-be1f-d57550cc96cc">693888</LocLastLocAttemptVersionLookup>
-    <LocProcessedForHandoffsLookup xmlns="4873beb7-5857-4685-be1f-d57550cc96cc" xsi:nil="true"/>
-    <TrustLevel xmlns="4873beb7-5857-4685-be1f-d57550cc96cc">1 Microsoft Managed Content</TrustLevel>
-    <CampaignTagsTaxHTField0 xmlns="4873beb7-5857-4685-be1f-d57550cc96cc">
-      <Terms xmlns="http://schemas.microsoft.com/office/infopath/2007/PartnerControls"/>
-    </CampaignTagsTaxHTField0>
-    <TPNamespace xmlns="4873beb7-5857-4685-be1f-d57550cc96cc" xsi:nil="true"/>
-    <LocOverallPreviewStatusLookup xmlns="4873beb7-5857-4685-be1f-d57550cc96cc" xsi:nil="true"/>
-    <TaxCatchAll xmlns="4873beb7-5857-4685-be1f-d57550cc96cc"/>
-    <IsSearchable xmlns="4873beb7-5857-4685-be1f-d57550cc96cc">false</IsSearchable>
-    <TemplateTemplateType xmlns="4873beb7-5857-4685-be1f-d57550cc96cc">Word Document Template</TemplateTemplateType>
-    <Markets xmlns="4873beb7-5857-4685-be1f-d57550cc96cc"/>
-    <IntlLangReview xmlns="4873beb7-5857-4685-be1f-d57550cc96cc" xsi:nil="true"/>
-    <UAProjectedTotalWords xmlns="4873beb7-5857-4685-be1f-d57550cc96cc" xsi:nil="true"/>
-    <OutputCachingOn xmlns="4873beb7-5857-4685-be1f-d57550cc96cc">false</OutputCachingOn>
-    <AverageRating xmlns="4873beb7-5857-4685-be1f-d57550cc96cc" xsi:nil="true"/>
-    <LocMarketGroupTiers2 xmlns="4873beb7-5857-4685-be1f-d57550cc96cc" xsi:nil="true"/>
-    <APAuthor xmlns="4873beb7-5857-4685-be1f-d57550cc96cc">
-      <UserInfo>
-        <DisplayName>REDMOND\v-namall</DisplayName>
-        <AccountId>978</AccountId>
-        <AccountType/>
-      </UserInfo>
-    </APAuthor>
-    <TPCommandLine xmlns="4873beb7-5857-4685-be1f-d57550cc96cc" xsi:nil="true"/>
-    <LocManualTestRequired xmlns="4873beb7-5857-4685-be1f-d57550cc96cc">false</LocManualTestRequired>
-    <TPAppVersion xmlns="4873beb7-5857-4685-be1f-d57550cc96cc" xsi:nil="true"/>
-    <EditorialStatus xmlns="4873beb7-5857-4685-be1f-d57550cc96cc">Complete</EditorialStatus>
-    <LocProcessedForMarketsLookup xmlns="4873beb7-5857-4685-be1f-d57550cc96cc" xsi:nil="true"/>
-    <LastModifiedDateTime xmlns="4873beb7-5857-4685-be1f-d57550cc96cc" xsi:nil="true"/>
-    <TPLaunchHelpLinkType xmlns="4873beb7-5857-4685-be1f-d57550cc96cc">Template</TPLaunchHelpLinkType>
-    <ScenarioTagsTaxHTField0 xmlns="4873beb7-5857-4685-be1f-d57550cc96cc">
-      <Terms xmlns="http://schemas.microsoft.com/office/infopath/2007/PartnerControls"/>
-    </ScenarioTagsTaxHTField0>
-    <OriginalRelease xmlns="4873beb7-5857-4685-be1f-d57550cc96cc">14</OriginalRelease>
-    <LocalizationTagsTaxHTField0 xmlns="4873beb7-5857-4685-be1f-d57550cc96cc">
-      <Terms xmlns="http://schemas.microsoft.com/office/infopath/2007/PartnerControls"/>
-    </LocalizationTagsTaxHTField0>
-    <Manager xmlns="4873beb7-5857-4685-be1f-d57550cc96cc" xsi:nil="true"/>
-    <UALocRecommendation xmlns="4873beb7-5857-4685-be1f-d57550cc96cc">Localize</UALocRecommendation>
-    <LocOverallHandbackStatusLookup xmlns="4873beb7-5857-4685-be1f-d57550cc96cc" xsi:nil="true"/>
-    <ArtSampleDocs xmlns="4873beb7-5857-4685-be1f-d57550cc96cc" xsi:nil="true"/>
-    <UACurrentWords xmlns="4873beb7-5857-4685-be1f-d57550cc96cc" xsi:nil="true"/>
-    <ShowIn xmlns="4873beb7-5857-4685-be1f-d57550cc96cc">Show everywhere</ShowIn>
-    <CSXHash xmlns="4873beb7-5857-4685-be1f-d57550cc96cc" xsi:nil="true"/>
-    <VoteCount xmlns="4873beb7-5857-4685-be1f-d57550cc96cc" xsi:nil="true"/>
-    <InternalTagsTaxHTField0 xmlns="4873beb7-5857-4685-be1f-d57550cc96cc">
-      <Terms xmlns="http://schemas.microsoft.com/office/infopath/2007/PartnerControls"/>
-    </InternalTagsTaxHTField0>
-    <UANotes xmlns="4873beb7-5857-4685-be1f-d57550cc96cc" xsi:nil="true"/>
-  </documentManagement>
-</p:properties>
-</file>
-
-<file path=customXml/item2.xml><?xml version="1.0" encoding="utf-8"?>
 <ct:contentTypeSchema xmlns:ct="http://schemas.microsoft.com/office/2006/metadata/contentType" xmlns:ma="http://schemas.microsoft.com/office/2006/metadata/properties/metaAttributes" ct:_="" ma:_="" ma:contentTypeName="TemplateFile" ma:contentTypeID="0x0101006EDDDB5EE6D98C44930B742096920B300400F5B6D36B3EF94B4E9A635CDF2A18F5B8" ma:contentTypeVersion="72" ma:contentTypeDescription="Create a new document." ma:contentTypeScope="" ma:versionID="a23e56308344d904b51738559c3d67c9">
   <xsd:schema xmlns:xsd="http://www.w3.org/2001/XMLSchema" xmlns:xs="http://www.w3.org/2001/XMLSchema" xmlns:p="http://schemas.microsoft.com/office/2006/metadata/properties" xmlns:ns2="4873beb7-5857-4685-be1f-d57550cc96cc" targetNamespace="http://schemas.microsoft.com/office/2006/metadata/properties" ma:root="true" ma:fieldsID="cd0908cc4600e77bf5da051303e00c8d" ns2:_="">
     <xsd:import namespace="4873beb7-5857-4685-be1f-d57550cc96cc"/>
@@ -27981,21 +28638,147 @@
 </ct:contentTypeSchema>
 </file>
 
+<file path=customXml/item2.xml><?xml version="1.0" encoding="utf-8"?>
+<p:properties xmlns:p="http://schemas.microsoft.com/office/2006/metadata/properties" xmlns:xsi="http://www.w3.org/2001/XMLSchema-instance" xmlns:pc="http://schemas.microsoft.com/office/infopath/2007/PartnerControls">
+  <documentManagement>
+    <LocLastLocAttemptVersionTypeLookup xmlns="4873beb7-5857-4685-be1f-d57550cc96cc" xsi:nil="true"/>
+    <MarketSpecific xmlns="4873beb7-5857-4685-be1f-d57550cc96cc">false</MarketSpecific>
+    <ApprovalStatus xmlns="4873beb7-5857-4685-be1f-d57550cc96cc">InProgress</ApprovalStatus>
+    <LocComments xmlns="4873beb7-5857-4685-be1f-d57550cc96cc" xsi:nil="true"/>
+    <DirectSourceMarket xmlns="4873beb7-5857-4685-be1f-d57550cc96cc" xsi:nil="true"/>
+    <LocPublishedLinkedAssetsLookup xmlns="4873beb7-5857-4685-be1f-d57550cc96cc" xsi:nil="true"/>
+    <ThumbnailAssetId xmlns="4873beb7-5857-4685-be1f-d57550cc96cc" xsi:nil="true"/>
+    <PrimaryImageGen xmlns="4873beb7-5857-4685-be1f-d57550cc96cc">true</PrimaryImageGen>
+    <LegacyData xmlns="4873beb7-5857-4685-be1f-d57550cc96cc" xsi:nil="true"/>
+    <LocNewPublishedVersionLookup xmlns="4873beb7-5857-4685-be1f-d57550cc96cc" xsi:nil="true"/>
+    <NumericId xmlns="4873beb7-5857-4685-be1f-d57550cc96cc">102787001</NumericId>
+    <TPFriendlyName xmlns="4873beb7-5857-4685-be1f-d57550cc96cc" xsi:nil="true"/>
+    <LocOverallPublishStatusLookup xmlns="4873beb7-5857-4685-be1f-d57550cc96cc" xsi:nil="true"/>
+    <LocRecommendedHandoff xmlns="4873beb7-5857-4685-be1f-d57550cc96cc" xsi:nil="true"/>
+    <BlockPublish xmlns="4873beb7-5857-4685-be1f-d57550cc96cc">false</BlockPublish>
+    <BusinessGroup xmlns="4873beb7-5857-4685-be1f-d57550cc96cc" xsi:nil="true"/>
+    <OpenTemplate xmlns="4873beb7-5857-4685-be1f-d57550cc96cc">true</OpenTemplate>
+    <SourceTitle xmlns="4873beb7-5857-4685-be1f-d57550cc96cc" xsi:nil="true"/>
+    <LocOverallLocStatusLookup xmlns="4873beb7-5857-4685-be1f-d57550cc96cc" xsi:nil="true"/>
+    <APEditor xmlns="4873beb7-5857-4685-be1f-d57550cc96cc">
+      <UserInfo>
+        <DisplayName/>
+        <AccountId xsi:nil="true"/>
+        <AccountType/>
+      </UserInfo>
+    </APEditor>
+    <UALocComments xmlns="4873beb7-5857-4685-be1f-d57550cc96cc" xsi:nil="true"/>
+    <IntlLangReviewDate xmlns="4873beb7-5857-4685-be1f-d57550cc96cc" xsi:nil="true"/>
+    <PublishStatusLookup xmlns="4873beb7-5857-4685-be1f-d57550cc96cc">
+      <Value>1343188</Value>
+    </PublishStatusLookup>
+    <ParentAssetId xmlns="4873beb7-5857-4685-be1f-d57550cc96cc" xsi:nil="true"/>
+    <FeatureTagsTaxHTField0 xmlns="4873beb7-5857-4685-be1f-d57550cc96cc">
+      <Terms xmlns="http://schemas.microsoft.com/office/infopath/2007/PartnerControls"/>
+    </FeatureTagsTaxHTField0>
+    <MachineTranslated xmlns="4873beb7-5857-4685-be1f-d57550cc96cc">false</MachineTranslated>
+    <Providers xmlns="4873beb7-5857-4685-be1f-d57550cc96cc" xsi:nil="true"/>
+    <OriginalSourceMarket xmlns="4873beb7-5857-4685-be1f-d57550cc96cc" xsi:nil="true"/>
+    <APDescription xmlns="4873beb7-5857-4685-be1f-d57550cc96cc" xsi:nil="true"/>
+    <ContentItem xmlns="4873beb7-5857-4685-be1f-d57550cc96cc" xsi:nil="true"/>
+    <ClipArtFilename xmlns="4873beb7-5857-4685-be1f-d57550cc96cc" xsi:nil="true"/>
+    <TPInstallLocation xmlns="4873beb7-5857-4685-be1f-d57550cc96cc" xsi:nil="true"/>
+    <TimesCloned xmlns="4873beb7-5857-4685-be1f-d57550cc96cc" xsi:nil="true"/>
+    <PublishTargets xmlns="4873beb7-5857-4685-be1f-d57550cc96cc">OfficeOnlineVNext</PublishTargets>
+    <AcquiredFrom xmlns="4873beb7-5857-4685-be1f-d57550cc96cc">Internal MS</AcquiredFrom>
+    <AssetStart xmlns="4873beb7-5857-4685-be1f-d57550cc96cc">2011-11-23T17:29:00+00:00</AssetStart>
+    <FriendlyTitle xmlns="4873beb7-5857-4685-be1f-d57550cc96cc" xsi:nil="true"/>
+    <Provider xmlns="4873beb7-5857-4685-be1f-d57550cc96cc" xsi:nil="true"/>
+    <LastHandOff xmlns="4873beb7-5857-4685-be1f-d57550cc96cc" xsi:nil="true"/>
+    <TPClientViewer xmlns="4873beb7-5857-4685-be1f-d57550cc96cc" xsi:nil="true"/>
+    <TemplateStatus xmlns="4873beb7-5857-4685-be1f-d57550cc96cc">Complete</TemplateStatus>
+    <Downloads xmlns="4873beb7-5857-4685-be1f-d57550cc96cc">0</Downloads>
+    <OOCacheId xmlns="4873beb7-5857-4685-be1f-d57550cc96cc" xsi:nil="true"/>
+    <IsDeleted xmlns="4873beb7-5857-4685-be1f-d57550cc96cc">false</IsDeleted>
+    <LocPublishedDependentAssetsLookup xmlns="4873beb7-5857-4685-be1f-d57550cc96cc" xsi:nil="true"/>
+    <AssetExpire xmlns="4873beb7-5857-4685-be1f-d57550cc96cc">2029-05-12T07:00:00+00:00</AssetExpire>
+    <CSXSubmissionMarket xmlns="4873beb7-5857-4685-be1f-d57550cc96cc" xsi:nil="true"/>
+    <DSATActionTaken xmlns="4873beb7-5857-4685-be1f-d57550cc96cc" xsi:nil="true"/>
+    <SubmitterId xmlns="4873beb7-5857-4685-be1f-d57550cc96cc" xsi:nil="true"/>
+    <EditorialTags xmlns="4873beb7-5857-4685-be1f-d57550cc96cc" xsi:nil="true"/>
+    <TPExecutable xmlns="4873beb7-5857-4685-be1f-d57550cc96cc" xsi:nil="true"/>
+    <CSXSubmissionDate xmlns="4873beb7-5857-4685-be1f-d57550cc96cc" xsi:nil="true"/>
+    <CSXUpdate xmlns="4873beb7-5857-4685-be1f-d57550cc96cc">false</CSXUpdate>
+    <AssetType xmlns="4873beb7-5857-4685-be1f-d57550cc96cc">TP</AssetType>
+    <ApprovalLog xmlns="4873beb7-5857-4685-be1f-d57550cc96cc" xsi:nil="true"/>
+    <BugNumber xmlns="4873beb7-5857-4685-be1f-d57550cc96cc" xsi:nil="true"/>
+    <OriginAsset xmlns="4873beb7-5857-4685-be1f-d57550cc96cc" xsi:nil="true"/>
+    <TPComponent xmlns="4873beb7-5857-4685-be1f-d57550cc96cc" xsi:nil="true"/>
+    <Milestone xmlns="4873beb7-5857-4685-be1f-d57550cc96cc" xsi:nil="true"/>
+    <RecommendationsModifier xmlns="4873beb7-5857-4685-be1f-d57550cc96cc" xsi:nil="true"/>
+    <AssetId xmlns="4873beb7-5857-4685-be1f-d57550cc96cc">TP102787001</AssetId>
+    <PolicheckWords xmlns="4873beb7-5857-4685-be1f-d57550cc96cc" xsi:nil="true"/>
+    <TPLaunchHelpLink xmlns="4873beb7-5857-4685-be1f-d57550cc96cc" xsi:nil="true"/>
+    <IntlLocPriority xmlns="4873beb7-5857-4685-be1f-d57550cc96cc" xsi:nil="true"/>
+    <TPApplication xmlns="4873beb7-5857-4685-be1f-d57550cc96cc" xsi:nil="true"/>
+    <IntlLangReviewer xmlns="4873beb7-5857-4685-be1f-d57550cc96cc" xsi:nil="true"/>
+    <HandoffToMSDN xmlns="4873beb7-5857-4685-be1f-d57550cc96cc" xsi:nil="true"/>
+    <PlannedPubDate xmlns="4873beb7-5857-4685-be1f-d57550cc96cc" xsi:nil="true"/>
+    <CrawlForDependencies xmlns="4873beb7-5857-4685-be1f-d57550cc96cc">false</CrawlForDependencies>
+    <LocLastLocAttemptVersionLookup xmlns="4873beb7-5857-4685-be1f-d57550cc96cc">693888</LocLastLocAttemptVersionLookup>
+    <LocProcessedForHandoffsLookup xmlns="4873beb7-5857-4685-be1f-d57550cc96cc" xsi:nil="true"/>
+    <TrustLevel xmlns="4873beb7-5857-4685-be1f-d57550cc96cc">1 Microsoft Managed Content</TrustLevel>
+    <CampaignTagsTaxHTField0 xmlns="4873beb7-5857-4685-be1f-d57550cc96cc">
+      <Terms xmlns="http://schemas.microsoft.com/office/infopath/2007/PartnerControls"/>
+    </CampaignTagsTaxHTField0>
+    <TPNamespace xmlns="4873beb7-5857-4685-be1f-d57550cc96cc" xsi:nil="true"/>
+    <LocOverallPreviewStatusLookup xmlns="4873beb7-5857-4685-be1f-d57550cc96cc" xsi:nil="true"/>
+    <TaxCatchAll xmlns="4873beb7-5857-4685-be1f-d57550cc96cc"/>
+    <IsSearchable xmlns="4873beb7-5857-4685-be1f-d57550cc96cc">false</IsSearchable>
+    <TemplateTemplateType xmlns="4873beb7-5857-4685-be1f-d57550cc96cc">Word Document Template</TemplateTemplateType>
+    <Markets xmlns="4873beb7-5857-4685-be1f-d57550cc96cc"/>
+    <IntlLangReview xmlns="4873beb7-5857-4685-be1f-d57550cc96cc" xsi:nil="true"/>
+    <UAProjectedTotalWords xmlns="4873beb7-5857-4685-be1f-d57550cc96cc" xsi:nil="true"/>
+    <OutputCachingOn xmlns="4873beb7-5857-4685-be1f-d57550cc96cc">false</OutputCachingOn>
+    <AverageRating xmlns="4873beb7-5857-4685-be1f-d57550cc96cc" xsi:nil="true"/>
+    <LocMarketGroupTiers2 xmlns="4873beb7-5857-4685-be1f-d57550cc96cc" xsi:nil="true"/>
+    <APAuthor xmlns="4873beb7-5857-4685-be1f-d57550cc96cc">
+      <UserInfo>
+        <DisplayName>REDMOND\v-namall</DisplayName>
+        <AccountId>978</AccountId>
+        <AccountType/>
+      </UserInfo>
+    </APAuthor>
+    <TPCommandLine xmlns="4873beb7-5857-4685-be1f-d57550cc96cc" xsi:nil="true"/>
+    <LocManualTestRequired xmlns="4873beb7-5857-4685-be1f-d57550cc96cc">false</LocManualTestRequired>
+    <TPAppVersion xmlns="4873beb7-5857-4685-be1f-d57550cc96cc" xsi:nil="true"/>
+    <EditorialStatus xmlns="4873beb7-5857-4685-be1f-d57550cc96cc">Complete</EditorialStatus>
+    <LocProcessedForMarketsLookup xmlns="4873beb7-5857-4685-be1f-d57550cc96cc" xsi:nil="true"/>
+    <LastModifiedDateTime xmlns="4873beb7-5857-4685-be1f-d57550cc96cc" xsi:nil="true"/>
+    <TPLaunchHelpLinkType xmlns="4873beb7-5857-4685-be1f-d57550cc96cc">Template</TPLaunchHelpLinkType>
+    <ScenarioTagsTaxHTField0 xmlns="4873beb7-5857-4685-be1f-d57550cc96cc">
+      <Terms xmlns="http://schemas.microsoft.com/office/infopath/2007/PartnerControls"/>
+    </ScenarioTagsTaxHTField0>
+    <OriginalRelease xmlns="4873beb7-5857-4685-be1f-d57550cc96cc">14</OriginalRelease>
+    <LocalizationTagsTaxHTField0 xmlns="4873beb7-5857-4685-be1f-d57550cc96cc">
+      <Terms xmlns="http://schemas.microsoft.com/office/infopath/2007/PartnerControls"/>
+    </LocalizationTagsTaxHTField0>
+    <Manager xmlns="4873beb7-5857-4685-be1f-d57550cc96cc" xsi:nil="true"/>
+    <UALocRecommendation xmlns="4873beb7-5857-4685-be1f-d57550cc96cc">Localize</UALocRecommendation>
+    <LocOverallHandbackStatusLookup xmlns="4873beb7-5857-4685-be1f-d57550cc96cc" xsi:nil="true"/>
+    <ArtSampleDocs xmlns="4873beb7-5857-4685-be1f-d57550cc96cc" xsi:nil="true"/>
+    <UACurrentWords xmlns="4873beb7-5857-4685-be1f-d57550cc96cc" xsi:nil="true"/>
+    <ShowIn xmlns="4873beb7-5857-4685-be1f-d57550cc96cc">Show everywhere</ShowIn>
+    <CSXHash xmlns="4873beb7-5857-4685-be1f-d57550cc96cc" xsi:nil="true"/>
+    <VoteCount xmlns="4873beb7-5857-4685-be1f-d57550cc96cc" xsi:nil="true"/>
+    <InternalTagsTaxHTField0 xmlns="4873beb7-5857-4685-be1f-d57550cc96cc">
+      <Terms xmlns="http://schemas.microsoft.com/office/infopath/2007/PartnerControls"/>
+    </InternalTagsTaxHTField0>
+    <UANotes xmlns="4873beb7-5857-4685-be1f-d57550cc96cc" xsi:nil="true"/>
+  </documentManagement>
+</p:properties>
+</file>
+
 <file path=customXml/item3.xml><?xml version="1.0" encoding="utf-8"?>
 <b:Sources xmlns:b="http://schemas.openxmlformats.org/officeDocument/2006/bibliography" xmlns="http://schemas.openxmlformats.org/officeDocument/2006/bibliography" SelectedStyle="\APASixthEditionOfficeOnline.xsl" StyleName="APA" Version="6"/>
 </file>
 
 <file path=customXml/itemProps1.xml><?xml version="1.0" encoding="utf-8"?>
-<ds:datastoreItem xmlns:ds="http://schemas.openxmlformats.org/officeDocument/2006/customXml" ds:itemID="{7FBDB1CC-CEFB-4E46-8174-1F0AA0D30B24}">
-  <ds:schemaRefs>
-    <ds:schemaRef ds:uri="http://schemas.microsoft.com/office/2006/metadata/properties"/>
-    <ds:schemaRef ds:uri="http://schemas.microsoft.com/office/infopath/2007/PartnerControls"/>
-    <ds:schemaRef ds:uri="4873beb7-5857-4685-be1f-d57550cc96cc"/>
-  </ds:schemaRefs>
-</ds:datastoreItem>
-</file>
-
-<file path=customXml/itemProps2.xml><?xml version="1.0" encoding="utf-8"?>
 <ds:datastoreItem xmlns:ds="http://schemas.openxmlformats.org/officeDocument/2006/customXml" ds:itemID="{4B3A7E92-E05A-4924-9E8A-9F6659E5855B}">
   <ds:schemaRefs>
     <ds:schemaRef ds:uri="http://schemas.microsoft.com/office/2006/metadata/contentType"/>
@@ -28013,8 +28796,18 @@
 </ds:datastoreItem>
 </file>
 
+<file path=customXml/itemProps2.xml><?xml version="1.0" encoding="utf-8"?>
+<ds:datastoreItem xmlns:ds="http://schemas.openxmlformats.org/officeDocument/2006/customXml" ds:itemID="{7FBDB1CC-CEFB-4E46-8174-1F0AA0D30B24}">
+  <ds:schemaRefs>
+    <ds:schemaRef ds:uri="http://schemas.microsoft.com/office/2006/metadata/properties"/>
+    <ds:schemaRef ds:uri="http://schemas.microsoft.com/office/infopath/2007/PartnerControls"/>
+    <ds:schemaRef ds:uri="4873beb7-5857-4685-be1f-d57550cc96cc"/>
+  </ds:schemaRefs>
+</ds:datastoreItem>
+</file>
+
 <file path=customXml/itemProps3.xml><?xml version="1.0" encoding="utf-8"?>
-<ds:datastoreItem xmlns:ds="http://schemas.openxmlformats.org/officeDocument/2006/customXml" ds:itemID="{99A70A0F-7B81-4732-818E-00D0F190F0E2}">
+<ds:datastoreItem xmlns:ds="http://schemas.openxmlformats.org/officeDocument/2006/customXml" ds:itemID="{E530D4AA-DA3C-43D8-829F-9840DE11FBC1}">
   <ds:schemaRefs>
     <ds:schemaRef ds:uri="http://schemas.openxmlformats.org/officeDocument/2006/bibliography"/>
   </ds:schemaRefs>

</xml_diff>